<commit_message>
update formular and graphy
</commit_message>
<xml_diff>
--- a/Assignment3/Document/Assignment3.docx
+++ b/Assignment3/Document/Assignment3.docx
@@ -373,15 +373,7 @@
           <w:bCs/>
           <w:noProof/>
         </w:rPr>
-        <w:t>UF_HWQUPC</w:t>
-      </w:r>
-      <w:r>
-        <w:rPr>
-          <w:b/>
-          <w:bCs/>
-          <w:noProof/>
-        </w:rPr>
-        <w:t xml:space="preserve"> </w:t>
+        <w:t xml:space="preserve">UF_HWQUPC </w:t>
       </w:r>
       <w:r>
         <w:rPr>
@@ -627,16 +619,7 @@
           <w:bCs/>
           <w:color w:val="2D3B45"/>
         </w:rPr>
-        <w:t xml:space="preserve"> of </w:t>
-      </w:r>
-      <w:r>
-        <w:rPr>
-          <w:rFonts w:eastAsia="Times New Roman"/>
-          <w:b/>
-          <w:bCs/>
-          <w:color w:val="2D3B45"/>
-        </w:rPr>
-        <w:t xml:space="preserve">count and </w:t>
+        <w:t xml:space="preserve"> of count and </w:t>
       </w:r>
       <w:r>
         <w:rPr>
@@ -792,25 +775,7 @@
           <w:bCs/>
           <w:color w:val="2D3B45"/>
         </w:rPr>
-        <w:t xml:space="preserve">Figure </w:t>
-      </w:r>
-      <w:r>
-        <w:rPr>
-          <w:rFonts w:eastAsia="Times New Roman"/>
-          <w:b/>
-          <w:bCs/>
-          <w:color w:val="2D3B45"/>
-        </w:rPr>
-        <w:t>3</w:t>
-      </w:r>
-      <w:r>
-        <w:rPr>
-          <w:rFonts w:eastAsia="Times New Roman"/>
-          <w:b/>
-          <w:bCs/>
-          <w:color w:val="2D3B45"/>
-        </w:rPr>
-        <w:t xml:space="preserve">. The </w:t>
+        <w:t xml:space="preserve">Figure 3. The </w:t>
       </w:r>
       <w:r>
         <w:rPr>
@@ -908,7 +873,31 @@
           <w:bCs/>
           <w:color w:val="2D3B45"/>
         </w:rPr>
-        <w:t>Connection = N^1</w:t>
+        <w:t>m</w:t>
+      </w:r>
+      <w:r>
+        <w:rPr>
+          <w:b/>
+          <w:bCs/>
+          <w:color w:val="2D3B45"/>
+        </w:rPr>
+        <w:t xml:space="preserve"> = </w:t>
+      </w:r>
+      <w:r>
+        <w:rPr>
+          <w:b/>
+          <w:bCs/>
+          <w:color w:val="2D3B45"/>
+        </w:rPr>
+        <w:t>n</w:t>
+      </w:r>
+      <w:r>
+        <w:rPr>
+          <w:b/>
+          <w:bCs/>
+          <w:color w:val="2D3B45"/>
+        </w:rPr>
+        <w:t>^1</w:t>
       </w:r>
       <w:r>
         <w:rPr>
@@ -1071,25 +1060,7 @@
           <w:bCs/>
           <w:color w:val="2D3B45"/>
         </w:rPr>
-        <w:t xml:space="preserve">Figure </w:t>
-      </w:r>
-      <w:r>
-        <w:rPr>
-          <w:rFonts w:eastAsia="Times New Roman"/>
-          <w:b/>
-          <w:bCs/>
-          <w:color w:val="2D3B45"/>
-        </w:rPr>
-        <w:t>4</w:t>
-      </w:r>
-      <w:r>
-        <w:rPr>
-          <w:rFonts w:eastAsia="Times New Roman"/>
-          <w:b/>
-          <w:bCs/>
-          <w:color w:val="2D3B45"/>
-        </w:rPr>
-        <w:t xml:space="preserve">. The </w:t>
+        <w:t xml:space="preserve">Figure 4. The </w:t>
       </w:r>
       <w:r>
         <w:rPr>
@@ -1188,10 +1159,10 @@
           <w:color w:val="2D3B45"/>
         </w:rPr>
         <w:drawing>
-          <wp:inline distT="0" distB="0" distL="0" distR="0" wp14:anchorId="51235B63" wp14:editId="56381972">
-            <wp:extent cx="4839046" cy="3190875"/>
-            <wp:effectExtent l="0" t="0" r="0" b="0"/>
-            <wp:docPr id="25" name="Picture 25"/>
+          <wp:inline distT="0" distB="0" distL="0" distR="0" wp14:anchorId="38079BD1" wp14:editId="5CAB445F">
+            <wp:extent cx="4962525" cy="3272297"/>
+            <wp:effectExtent l="0" t="0" r="0" b="4445"/>
+            <wp:docPr id="2" name="Picture 2"/>
             <wp:cNvGraphicFramePr>
               <a:graphicFrameLocks xmlns:a="http://schemas.openxmlformats.org/drawingml/2006/main" noChangeAspect="1"/>
             </wp:cNvGraphicFramePr>
@@ -1199,7 +1170,7 @@
               <a:graphicData uri="http://schemas.openxmlformats.org/drawingml/2006/picture">
                 <pic:pic xmlns:pic="http://schemas.openxmlformats.org/drawingml/2006/picture">
                   <pic:nvPicPr>
-                    <pic:cNvPr id="0" name="Picture 7"/>
+                    <pic:cNvPr id="0" name="Picture 1"/>
                     <pic:cNvPicPr>
                       <a:picLocks noChangeAspect="1" noChangeArrowheads="1"/>
                     </pic:cNvPicPr>
@@ -1220,7 +1191,7 @@
                   <pic:spPr bwMode="auto">
                     <a:xfrm>
                       <a:off x="0" y="0"/>
-                      <a:ext cx="4865225" cy="3208137"/>
+                      <a:ext cx="4993156" cy="3292495"/>
                     </a:xfrm>
                     <a:prstGeom prst="rect">
                       <a:avLst/>
@@ -1317,10 +1288,10 @@
           <w:color w:val="2D3B45"/>
         </w:rPr>
         <w:drawing>
-          <wp:inline distT="0" distB="0" distL="0" distR="0" wp14:anchorId="0667BB03" wp14:editId="26FFB211">
-            <wp:extent cx="4800600" cy="3275795"/>
-            <wp:effectExtent l="0" t="0" r="0" b="1270"/>
-            <wp:docPr id="26" name="Picture 26"/>
+          <wp:inline distT="0" distB="0" distL="0" distR="0" wp14:anchorId="641871E4" wp14:editId="0D83B9F5">
+            <wp:extent cx="5019675" cy="3425285"/>
+            <wp:effectExtent l="0" t="0" r="0" b="3810"/>
+            <wp:docPr id="3" name="Picture 3"/>
             <wp:cNvGraphicFramePr>
               <a:graphicFrameLocks xmlns:a="http://schemas.openxmlformats.org/drawingml/2006/main" noChangeAspect="1"/>
             </wp:cNvGraphicFramePr>
@@ -1328,7 +1299,7 @@
               <a:graphicData uri="http://schemas.openxmlformats.org/drawingml/2006/picture">
                 <pic:pic xmlns:pic="http://schemas.openxmlformats.org/drawingml/2006/picture">
                   <pic:nvPicPr>
-                    <pic:cNvPr id="0" name="Picture 9"/>
+                    <pic:cNvPr id="0" name="Picture 3"/>
                     <pic:cNvPicPr>
                       <a:picLocks noChangeAspect="1" noChangeArrowheads="1"/>
                     </pic:cNvPicPr>
@@ -1349,7 +1320,7 @@
                   <pic:spPr bwMode="auto">
                     <a:xfrm>
                       <a:off x="0" y="0"/>
-                      <a:ext cx="4835302" cy="3299474"/>
+                      <a:ext cx="5051949" cy="3447308"/>
                     </a:xfrm>
                     <a:prstGeom prst="rect">
                       <a:avLst/>
@@ -1469,23 +1440,6 @@
         </w:rPr>
         <w:br w:type="page"/>
       </w:r>
-    </w:p>
-    <w:p>
-      <w:pPr>
-        <w:numPr>
-          <w:ilvl w:val="0"/>
-          <w:numId w:val="1"/>
-        </w:numPr>
-        <w:shd w:val="clear" w:color="auto" w:fill="FFFFFF"/>
-        <w:spacing w:before="100" w:beforeAutospacing="1" w:after="100" w:afterAutospacing="1" w:line="240" w:lineRule="auto"/>
-        <w:ind w:left="375"/>
-        <w:rPr>
-          <w:rFonts w:eastAsia="Times New Roman"/>
-          <w:b/>
-          <w:bCs/>
-          <w:color w:val="2D3B45"/>
-        </w:rPr>
-      </w:pPr>
       <w:r>
         <w:rPr>
           <w:b/>

</xml_diff>